<commit_message>
Write Dyna Q, SARSA
</commit_message>
<xml_diff>
--- a/hw2_writeup.docx
+++ b/hw2_writeup.docx
@@ -311,10 +311,7 @@
         <w:pStyle w:val="SubsectionHeading"/>
       </w:pPr>
       <w:r>
-        <w:t>Q-</w:t>
-      </w:r>
-      <w:r>
-        <w:t>Update Equation</w:t>
+        <w:t>Q-Update Equation</w:t>
       </w:r>
     </w:p>
     <w:p>
@@ -363,6 +360,9 @@
         </m:oMathParaPr>
         <m:oMath>
           <m:r>
+            <m:rPr>
+              <m:sty m:val="bi"/>
+            </m:rPr>
             <w:rPr>
               <w:rFonts w:ascii="Cambria Math" w:hAnsi="Cambria Math"/>
               <w:sz w:val="20"/>
@@ -383,6 +383,9 @@
             </m:dPr>
             <m:e>
               <m:r>
+                <m:rPr>
+                  <m:sty m:val="bi"/>
+                </m:rPr>
                 <w:rPr>
                   <w:rFonts w:ascii="Cambria Math" w:hAnsi="Cambria Math"/>
                   <w:sz w:val="20"/>
@@ -392,6 +395,9 @@
             </m:e>
           </m:d>
           <m:r>
+            <m:rPr>
+              <m:sty m:val="bi"/>
+            </m:rPr>
             <w:rPr>
               <w:rFonts w:ascii="Cambria Math" w:hAnsi="Cambria Math"/>
               <w:sz w:val="20"/>
@@ -412,6 +418,9 @@
             </m:dPr>
             <m:e>
               <m:r>
+                <m:rPr>
+                  <m:sty m:val="bi"/>
+                </m:rPr>
                 <w:rPr>
                   <w:rFonts w:ascii="Cambria Math" w:hAnsi="Cambria Math"/>
                   <w:sz w:val="20"/>
@@ -421,6 +430,9 @@
             </m:e>
           </m:d>
           <m:r>
+            <m:rPr>
+              <m:sty m:val="bi"/>
+            </m:rPr>
             <w:rPr>
               <w:rFonts w:ascii="Cambria Math" w:hAnsi="Cambria Math"/>
               <w:sz w:val="20"/>
@@ -443,6 +455,9 @@
             </m:dPr>
             <m:e>
               <m:r>
+                <m:rPr>
+                  <m:sty m:val="bi"/>
+                </m:rPr>
                 <w:rPr>
                   <w:rFonts w:ascii="Cambria Math" w:hAnsi="Cambria Math"/>
                   <w:sz w:val="20"/>
@@ -476,6 +491,9 @@
                     </m:sSupPr>
                     <m:e>
                       <m:r>
+                        <m:rPr>
+                          <m:sty m:val="bi"/>
+                        </m:rPr>
                         <w:rPr>
                           <w:rFonts w:ascii="Cambria Math" w:hAnsi="Cambria Math"/>
                           <w:sz w:val="20"/>
@@ -485,6 +503,9 @@
                     </m:e>
                     <m:sup>
                       <m:r>
+                        <m:rPr>
+                          <m:sty m:val="bi"/>
+                        </m:rPr>
                         <w:rPr>
                           <w:rFonts w:ascii="Cambria Math" w:hAnsi="Cambria Math"/>
                           <w:sz w:val="20"/>
@@ -496,6 +517,9 @@
                 </m:e>
               </m:d>
               <m:r>
+                <m:rPr>
+                  <m:sty m:val="bi"/>
+                </m:rPr>
                 <w:rPr>
                   <w:rFonts w:ascii="Cambria Math" w:hAnsi="Cambria Math"/>
                   <w:sz w:val="20"/>
@@ -530,7 +554,7 @@
                     <m:e>
                       <m:r>
                         <m:rPr>
-                          <m:sty m:val="p"/>
+                          <m:sty m:val="b"/>
                         </m:rPr>
                         <w:rPr>
                           <w:rFonts w:ascii="Cambria Math" w:hAnsi="Cambria Math"/>
@@ -562,6 +586,9 @@
                         </m:sSupPr>
                         <m:e>
                           <m:r>
+                            <m:rPr>
+                              <m:sty m:val="bi"/>
+                            </m:rPr>
                             <w:rPr>
                               <w:rFonts w:ascii="Cambria Math" w:hAnsi="Cambria Math"/>
                               <w:sz w:val="20"/>
@@ -571,6 +598,9 @@
                         </m:e>
                         <m:sup>
                           <m:r>
+                            <m:rPr>
+                              <m:sty m:val="bi"/>
+                            </m:rPr>
                             <w:rPr>
                               <w:rFonts w:ascii="Cambria Math" w:hAnsi="Cambria Math"/>
                               <w:sz w:val="20"/>
@@ -592,6 +622,9 @@
                 </m:fName>
                 <m:e>
                   <m:r>
+                    <m:rPr>
+                      <m:sty m:val="bi"/>
+                    </m:rPr>
                     <w:rPr>
                       <w:rFonts w:ascii="Cambria Math" w:hAnsi="Cambria Math"/>
                       <w:sz w:val="20"/>
@@ -625,6 +658,9 @@
                         </m:sSupPr>
                         <m:e>
                           <m:r>
+                            <m:rPr>
+                              <m:sty m:val="bi"/>
+                            </m:rPr>
                             <w:rPr>
                               <w:rFonts w:ascii="Cambria Math" w:hAnsi="Cambria Math"/>
                               <w:sz w:val="20"/>
@@ -634,6 +670,9 @@
                         </m:e>
                         <m:sup>
                           <m:r>
+                            <m:rPr>
+                              <m:sty m:val="bi"/>
+                            </m:rPr>
                             <w:rPr>
                               <w:rFonts w:ascii="Cambria Math" w:hAnsi="Cambria Math"/>
                               <w:sz w:val="20"/>
@@ -643,6 +682,9 @@
                         </m:sup>
                       </m:sSup>
                       <m:r>
+                        <m:rPr>
+                          <m:sty m:val="bi"/>
+                        </m:rPr>
                         <w:rPr>
                           <w:rFonts w:ascii="Cambria Math" w:hAnsi="Cambria Math"/>
                           <w:sz w:val="20"/>
@@ -663,6 +705,9 @@
                         </m:sSupPr>
                         <m:e>
                           <m:r>
+                            <m:rPr>
+                              <m:sty m:val="bi"/>
+                            </m:rPr>
                             <w:rPr>
                               <w:rFonts w:ascii="Cambria Math" w:hAnsi="Cambria Math"/>
                               <w:sz w:val="20"/>
@@ -672,6 +717,9 @@
                         </m:e>
                         <m:sup>
                           <m:r>
+                            <m:rPr>
+                              <m:sty m:val="bi"/>
+                            </m:rPr>
                             <w:rPr>
                               <w:rFonts w:ascii="Cambria Math" w:hAnsi="Cambria Math"/>
                               <w:sz w:val="20"/>
@@ -685,6 +733,9 @@
                 </m:e>
               </m:func>
               <m:r>
+                <m:rPr>
+                  <m:sty m:val="bi"/>
+                </m:rPr>
                 <w:rPr>
                   <w:rFonts w:ascii="Cambria Math" w:hAnsi="Cambria Math"/>
                   <w:sz w:val="20"/>
@@ -705,6 +756,9 @@
                 </m:dPr>
                 <m:e>
                   <m:r>
+                    <m:rPr>
+                      <m:sty m:val="bi"/>
+                    </m:rPr>
                     <w:rPr>
                       <w:rFonts w:ascii="Cambria Math" w:hAnsi="Cambria Math"/>
                       <w:sz w:val="20"/>
@@ -1064,11 +1118,11 @@
       </w:r>
       <w:bookmarkEnd w:id="0"/>
       <w:r>
-        <w:t xml:space="preserve">frozen lake environment: Dyna-Q, Q-Learning, SARSA, and a Neural Network. Each agent was designed such that it would suggest a move to make and update its policy based on the observation of the environment after taking an action. </w:t>
+        <w:t xml:space="preserve">frozen lake environment: Dyna-Q, Q-Learning, SARSA, and a Neural Network. Each agent was designed such that it would suggest a move to make and update its policy based </w:t>
       </w:r>
       <w:r>
         <w:lastRenderedPageBreak/>
-        <w:t>This made it simple for a controller class to construct a given agent, then query the agent for a move, then pass the observed environment back to the agent. This modular design resulted in simplified code and allows each agent’s implementation to be more digestible. This design was inspired from Bernoulli Bandits controller class in the first homework assignment.</w:t>
+        <w:t>on the observation of the environment after taking an action. This made it simple for a controller class to construct a given agent, then query the agent for a move, then pass the observed environment back to the agent. This modular design resulted in simplified code and allows each agent’s implementation to be more digestible. This design was inspired from Bernoulli Bandits controller class in the first homework assignment.</w:t>
       </w:r>
     </w:p>
     <w:p>
@@ -1093,13 +1147,7 @@
         <w:t>The Q-Learing a</w:t>
       </w:r>
       <w:r>
-        <w:t xml:space="preserve">gent is constructed simply by using the techniques described earlier, ε-greedy and the Q-Update equation. The main loop of simulation queries the agent for an action, and the agent returns an action based on the </w:t>
-      </w:r>
-      <w:r>
-        <w:t>ε-greedy</w:t>
-      </w:r>
-      <w:r>
-        <w:t xml:space="preserve"> policy. This agent implements a different value for ε based on the following equation:</w:t>
+        <w:t>gent is constructed simply by using the techniques described earlier, ε-greedy and the Q-Update equation. The main loop of simulation queries the agent for an action, and the agent returns an action based on the ε-greedy policy. This agent implements a different value for ε based on the following equation:</w:t>
       </w:r>
     </w:p>
     <w:p>
@@ -1202,11 +1250,16 @@
       <w:pPr>
         <w:pStyle w:val="Text"/>
       </w:pPr>
+      <w:bookmarkStart w:id="1" w:name="_Hlk54807765"/>
       <w:r>
         <w:t xml:space="preserve">Dyna-Q </w:t>
       </w:r>
       <w:r>
-        <w:t xml:space="preserve">is nearly identical to Q-Learning, however, when updating the Q-Table, Dyna-Q implements Q-Planning in addition to the Q-Update equation. </w:t>
+        <w:t>is nearly identical to Q-Learning, however, when updating the Q-Table, Dyna-Q implements Q-Planning in addition to the Q-</w:t>
+      </w:r>
+      <w:bookmarkEnd w:id="1"/>
+      <w:r>
+        <w:t xml:space="preserve">Update equation. </w:t>
       </w:r>
     </w:p>
     <w:p>
@@ -1647,11 +1700,17 @@
       <w:r>
         <w:t>.</w:t>
       </w:r>
+      <w:r>
+        <w:t xml:space="preserve"> These calculations take advantage of the history buffer so that the transition model can easily gather the information necessary by looping through the history buffer once. </w:t>
+      </w:r>
     </w:p>
     <w:p>
       <w:pPr>
         <w:pStyle w:val="Text"/>
       </w:pPr>
+      <w:r>
+        <w:tab/>
+      </w:r>
       <w:r>
         <w:t xml:space="preserve">The transition model is used to sample </w:t>
       </w:r>
@@ -1731,10 +1790,124 @@
     </w:p>
     <w:p>
       <w:pPr>
+        <w:pStyle w:val="Text"/>
+      </w:pPr>
+      <w:r>
+        <w:tab/>
+        <w:t xml:space="preserve">The history buffer has a limited size of 10,000 so that only recent actions are taken into account. Additionally, before sampling the history buffer for a random observation, duplicate pairs are removed to make the sampling unbiased to selecting moves that occur more frequently. For example, </w:t>
+      </w:r>
+      <w:r>
+        <w:t>taking an action while the agent is in the corner or on the edge of the environment is prone to taking an action into the boundary causing the agent to end up where it started that turn. This can happen multiple times in a row making these actions not helpful for determining the best action for the agent to take since the move is not productive.</w:t>
+      </w:r>
+    </w:p>
+    <w:p>
+      <w:pPr>
+        <w:pStyle w:val="Text"/>
+      </w:pPr>
+      <w:r>
+        <w:tab/>
+        <w:t>This agent does not decay ε using an exponential function, rather, its decay function is linear such that ε is initialized with value 1 and when the agent reaches a goal state, ε is subtracted by 0.0005, buy will never be less than 0.01.</w:t>
+      </w:r>
+    </w:p>
+    <w:p>
+      <w:pPr>
         <w:pStyle w:val="SubsectionHeading"/>
       </w:pPr>
       <w:r>
-        <w:t>Thompson Sampling Agent</w:t>
+        <w:t>SARSA Agent</w:t>
+      </w:r>
+    </w:p>
+    <w:p>
+      <w:pPr>
+        <w:pStyle w:val="SubsectionHeading"/>
+        <w:spacing w:before="0" w:after="0" w:line="240" w:lineRule="exact"/>
+        <w:jc w:val="both"/>
+        <w:rPr>
+          <w:b w:val="0"/>
+          <w:bCs/>
+          <w:sz w:val="20"/>
+        </w:rPr>
+      </w:pPr>
+      <w:r>
+        <w:rPr>
+          <w:b w:val="0"/>
+          <w:bCs/>
+          <w:sz w:val="20"/>
+        </w:rPr>
+        <w:t xml:space="preserve">The SARSA algorithm is very similar to Q-Learning, however, it modifies the Q-Update equation such that the next observation of the environment is used rather than the predicted max according to the Q-Table. This was achieved by delaying the Q-Table update such that the </w:t>
+      </w:r>
+      <w:r>
+        <w:rPr>
+          <w:b w:val="0"/>
+          <w:bCs/>
+          <w:i/>
+          <w:iCs/>
+          <w:sz w:val="20"/>
+        </w:rPr>
+        <w:t>s</w:t>
+      </w:r>
+      <w:r>
+        <w:rPr>
+          <w:b w:val="0"/>
+          <w:bCs/>
+          <w:sz w:val="20"/>
+        </w:rPr>
+        <w:t xml:space="preserve"> and </w:t>
+      </w:r>
+      <w:r>
+        <w:rPr>
+          <w:b w:val="0"/>
+          <w:bCs/>
+          <w:i/>
+          <w:iCs/>
+          <w:sz w:val="20"/>
+        </w:rPr>
+        <w:t xml:space="preserve">a </w:t>
+      </w:r>
+      <w:r>
+        <w:rPr>
+          <w:b w:val="0"/>
+          <w:bCs/>
+          <w:sz w:val="20"/>
+        </w:rPr>
+        <w:t xml:space="preserve">in the Q-Update equation are stored until the next action is taken when they are then used to update the Q-Table at that </w:t>
+      </w:r>
+      <w:r>
+        <w:rPr>
+          <w:b w:val="0"/>
+          <w:bCs/>
+          <w:i/>
+          <w:iCs/>
+          <w:sz w:val="20"/>
+        </w:rPr>
+        <w:t>s,a</w:t>
+      </w:r>
+      <w:r>
+        <w:rPr>
+          <w:b w:val="0"/>
+          <w:bCs/>
+          <w:sz w:val="20"/>
+        </w:rPr>
+        <w:t xml:space="preserve"> index. </w:t>
+      </w:r>
+      <w:r>
+        <w:rPr>
+          <w:b w:val="0"/>
+          <w:bCs/>
+          <w:sz w:val="20"/>
+        </w:rPr>
+        <w:t>At the time of updating, the true current state and action act as the future state and action for the previous state and action.</w:t>
+      </w:r>
+    </w:p>
+    <w:p>
+      <w:pPr>
+        <w:pStyle w:val="SubsectionHeading"/>
+      </w:pPr>
+      <w:r>
+        <w:t>Neural Network</w:t>
+      </w:r>
+      <w:r>
+        <w:t xml:space="preserve"> Agent</w:t>
       </w:r>
     </w:p>
     <w:p>
@@ -1743,20 +1916,13 @@
         <w:ind w:firstLine="0"/>
       </w:pPr>
       <w:r>
-        <w:t xml:space="preserve">A Thompson Sampling agent utilizes a Beta distribution in order to randomly select an arm based on the reward of the previous actions. Arms that yielded a positive reward would be more likely to be selected than those that have returned </w:t>
-      </w:r>
-      <w:r>
-        <w:t xml:space="preserve">less positive rewards in the bandit’s history. </w:t>
-      </w:r>
-    </w:p>
-    <w:p>
-      <w:pPr>
-        <w:pStyle w:val="Text-Indent"/>
-        <w:ind w:firstLine="0"/>
-      </w:pPr>
-      <w:r>
-        <w:tab/>
-        <w:t>The implementation for this project used the numpy random library to calculate the Beta distribution values.</w:t>
+        <w:t>The previous agents solved the 4-by-4 sized frozen lake because the state space is relatively small and a Q-Table will not be too large. If an environment’s state space becomes large, then these agents will struggle to keep their Q-Tables because they may run out of memory</w:t>
+      </w:r>
+      <w:r>
+        <w:t>.</w:t>
+      </w:r>
+      <w:r>
+        <w:t xml:space="preserve"> A counter to this issue is to use a neural network where the policy can be determined by function approximation.</w:t>
       </w:r>
     </w:p>
     <w:p>
@@ -2775,6 +2941,7 @@
   <w:style w:type="character" w:default="1" w:styleId="DefaultParagraphFont">
     <w:name w:val="Default Paragraph Font"/>
     <w:uiPriority w:val="1"/>
+    <w:semiHidden/>
     <w:unhideWhenUsed/>
   </w:style>
   <w:style w:type="table" w:default="1" w:styleId="TableNormal">

</xml_diff>